<commit_message>
Script de base de datos
creacion de los documentos primary y log y tablas
</commit_message>
<xml_diff>
--- a/Registro de equipos participantes en los concursos de programación local.docx
+++ b/Registro de equipos participantes en los concursos de programación local.docx
@@ -106,7 +106,20 @@
         <w:rPr>
           <w:position w:val="1"/>
         </w:rPr>
-        <w:t>La base de datos será utilizada por tres tipos de usuarios: Alumnos que</w:t>
+        <w:t xml:space="preserve">La base de datos será utilizada por tres tipos de </w:t>
+      </w:r>
+      <w:r>
+        <w:rPr>
+          <w:position w:val="1"/>
+          <w:highlight w:val="yellow"/>
+        </w:rPr>
+        <w:t>usuarios</w:t>
+      </w:r>
+      <w:r>
+        <w:rPr>
+          <w:position w:val="1"/>
+        </w:rPr>
+        <w:t>: Alumnos que</w:t>
       </w:r>
       <w:r>
         <w:rPr>
@@ -506,7 +519,20 @@
         <w:rPr>
           <w:position w:val="1"/>
         </w:rPr>
-        <w:t xml:space="preserve">De los alumnos se desea almacenar: </w:t>
+        <w:t xml:space="preserve">De los </w:t>
+      </w:r>
+      <w:r>
+        <w:rPr>
+          <w:position w:val="1"/>
+          <w:highlight w:val="yellow"/>
+        </w:rPr>
+        <w:t>alumnos</w:t>
+      </w:r>
+      <w:r>
+        <w:rPr>
+          <w:position w:val="1"/>
+        </w:rPr>
+        <w:t xml:space="preserve"> se desea almacenar: </w:t>
       </w:r>
       <w:proofErr w:type="spellStart"/>
       <w:r>
@@ -555,7 +581,20 @@
         <w:rPr>
           <w:position w:val="1"/>
         </w:rPr>
-        <w:t xml:space="preserve">De las carreras se </w:t>
+        <w:t xml:space="preserve">De las </w:t>
+      </w:r>
+      <w:r>
+        <w:rPr>
+          <w:position w:val="1"/>
+          <w:highlight w:val="yellow"/>
+        </w:rPr>
+        <w:t>carreras</w:t>
+      </w:r>
+      <w:r>
+        <w:rPr>
+          <w:position w:val="1"/>
+        </w:rPr>
+        <w:t xml:space="preserve"> se </w:t>
       </w:r>
       <w:proofErr w:type="gramStart"/>
       <w:r>
@@ -591,7 +630,20 @@
         <w:rPr>
           <w:position w:val="1"/>
         </w:rPr>
-        <w:t xml:space="preserve">Para los docentes es necesario almacenar: </w:t>
+        <w:t xml:space="preserve">Para los </w:t>
+      </w:r>
+      <w:r>
+        <w:rPr>
+          <w:position w:val="1"/>
+          <w:highlight w:val="yellow"/>
+        </w:rPr>
+        <w:t>docentes</w:t>
+      </w:r>
+      <w:r>
+        <w:rPr>
+          <w:position w:val="1"/>
+        </w:rPr>
+        <w:t xml:space="preserve"> es necesario almacenar: </w:t>
       </w:r>
       <w:proofErr w:type="spellStart"/>
       <w:r>
@@ -644,7 +696,20 @@
         <w:rPr>
           <w:position w:val="1"/>
         </w:rPr>
-        <w:t>Se requiere almacenar información de las distintas ediciones del concurso</w:t>
+        <w:t xml:space="preserve">Se requiere almacenar información de las distintas </w:t>
+      </w:r>
+      <w:r>
+        <w:rPr>
+          <w:position w:val="1"/>
+          <w:highlight w:val="yellow"/>
+        </w:rPr>
+        <w:t>ediciones</w:t>
+      </w:r>
+      <w:r>
+        <w:rPr>
+          <w:position w:val="1"/>
+        </w:rPr>
+        <w:t xml:space="preserve"> del concurso</w:t>
       </w:r>
       <w:r>
         <w:rPr>
@@ -701,7 +766,20 @@
         <w:rPr>
           <w:position w:val="1"/>
         </w:rPr>
-        <w:t>De los equipos participantes en cada una de las ediciones del concurso se</w:t>
+        <w:t xml:space="preserve">De los </w:t>
+      </w:r>
+      <w:r>
+        <w:rPr>
+          <w:position w:val="1"/>
+          <w:highlight w:val="yellow"/>
+        </w:rPr>
+        <w:t>equipos</w:t>
+      </w:r>
+      <w:r>
+        <w:rPr>
+          <w:position w:val="1"/>
+        </w:rPr>
+        <w:t xml:space="preserve"> participantes en cada una de las ediciones del concurso se</w:t>
       </w:r>
       <w:r>
         <w:rPr>
@@ -756,7 +834,20 @@
         <w:rPr>
           <w:position w:val="1"/>
         </w:rPr>
-        <w:t>De las categorías de los equipos se desea almacenar: un identificador único,</w:t>
+        <w:t xml:space="preserve">De las </w:t>
+      </w:r>
+      <w:r>
+        <w:rPr>
+          <w:position w:val="1"/>
+          <w:highlight w:val="yellow"/>
+        </w:rPr>
+        <w:t>categorías</w:t>
+      </w:r>
+      <w:r>
+        <w:rPr>
+          <w:position w:val="1"/>
+        </w:rPr>
+        <w:t xml:space="preserve"> de los equipos se desea almacenar: un identificador único,</w:t>
       </w:r>
       <w:r>
         <w:rPr>
@@ -877,6 +968,7 @@
       <w:r>
         <w:rPr>
           <w:position w:val="1"/>
+          <w:highlight w:val="yellow"/>
         </w:rPr>
         <w:t>banco</w:t>
       </w:r>
@@ -884,12 +976,14 @@
         <w:rPr>
           <w:spacing w:val="30"/>
           <w:position w:val="1"/>
-        </w:rPr>
-        <w:t xml:space="preserve"> </w:t>
-      </w:r>
-      <w:r>
-        <w:rPr>
-          <w:position w:val="1"/>
+          <w:highlight w:val="yellow"/>
+        </w:rPr>
+        <w:t xml:space="preserve"> </w:t>
+      </w:r>
+      <w:r>
+        <w:rPr>
+          <w:position w:val="1"/>
+          <w:highlight w:val="yellow"/>
         </w:rPr>
         <w:t>de</w:t>
       </w:r>
@@ -897,12 +991,14 @@
         <w:rPr>
           <w:spacing w:val="30"/>
           <w:position w:val="1"/>
-        </w:rPr>
-        <w:t xml:space="preserve"> </w:t>
-      </w:r>
-      <w:r>
-        <w:rPr>
-          <w:position w:val="1"/>
+          <w:highlight w:val="yellow"/>
+        </w:rPr>
+        <w:t xml:space="preserve"> </w:t>
+      </w:r>
+      <w:r>
+        <w:rPr>
+          <w:position w:val="1"/>
+          <w:highlight w:val="yellow"/>
         </w:rPr>
         <w:t>problemas</w:t>
       </w:r>
@@ -1103,6 +1199,7 @@
       <w:r>
         <w:rPr>
           <w:position w:val="1"/>
+          <w:highlight w:val="yellow"/>
         </w:rPr>
         <w:t>edición</w:t>
       </w:r>
@@ -1338,7 +1435,20 @@
         <w:rPr>
           <w:position w:val="1"/>
         </w:rPr>
-        <w:t>También se necesita almacenar los problemas resueltos por cada equipo</w:t>
+        <w:t xml:space="preserve">También se necesita almacenar los </w:t>
+      </w:r>
+      <w:r>
+        <w:rPr>
+          <w:position w:val="1"/>
+          <w:highlight w:val="yellow"/>
+        </w:rPr>
+        <w:t>problemas resueltos</w:t>
+      </w:r>
+      <w:r>
+        <w:rPr>
+          <w:position w:val="1"/>
+        </w:rPr>
+        <w:t xml:space="preserve"> por cada equipo</w:t>
       </w:r>
       <w:r>
         <w:rPr>

</xml_diff>

<commit_message>
Cambios y check de base de datos
documentos y base de tatos terminada
</commit_message>
<xml_diff>
--- a/Registro de equipos participantes en los concursos de programación local.docx
+++ b/Registro de equipos participantes en los concursos de programación local.docx
@@ -826,16 +826,24 @@
         <w:t xml:space="preserve"> </w:t>
       </w:r>
       <w:r>
-        <w:t>para efectos de llevar un control estadístico del evento. La información a</w:t>
-      </w:r>
-      <w:r>
-        <w:rPr>
-          <w:spacing w:val="1"/>
-        </w:rPr>
-        <w:t xml:space="preserve"> </w:t>
-      </w:r>
-      <w:r>
-        <w:t>almacenar es: identificador único, nombre de la edición, fecha de registro y</w:t>
+        <w:t xml:space="preserve">para efectos de llevar un control estadístico del evento. </w:t>
+      </w:r>
+      <w:proofErr w:type="gramStart"/>
+      <w:r>
+        <w:t>La información a</w:t>
+      </w:r>
+      <w:r>
+        <w:rPr>
+          <w:spacing w:val="1"/>
+        </w:rPr>
+        <w:t xml:space="preserve"> </w:t>
+      </w:r>
+      <w:r>
+        <w:t>almacenar</w:t>
+      </w:r>
+      <w:proofErr w:type="gramEnd"/>
+      <w:r>
+        <w:t xml:space="preserve"> es: identificador único, nombre de la edición, fecha de registro y</w:t>
       </w:r>
       <w:r>
         <w:rPr>
@@ -887,8 +895,13 @@
         </w:rPr>
         <w:t xml:space="preserve"> </w:t>
       </w:r>
-      <w:r>
-        <w:t>almacenara: un identificador único, nombre, integrantes del equipo (tres</w:t>
+      <w:proofErr w:type="gramStart"/>
+      <w:r>
+        <w:t>almacenara</w:t>
+      </w:r>
+      <w:proofErr w:type="gramEnd"/>
+      <w:r>
+        <w:t>: un identificador único, nombre, integrantes del equipo (tres</w:t>
       </w:r>
       <w:r>
         <w:rPr>
@@ -1145,60 +1158,96 @@
         <w:t xml:space="preserve"> </w:t>
       </w:r>
       <w:r>
-        <w:t>las distintas ediciones del concurso almacenando: un identificador único,</w:t>
-      </w:r>
-      <w:r>
-        <w:rPr>
-          <w:spacing w:val="1"/>
-        </w:rPr>
-        <w:t xml:space="preserve"> </w:t>
-      </w:r>
-      <w:r>
-        <w:t>nombre,</w:t>
-      </w:r>
-      <w:r>
-        <w:rPr>
-          <w:spacing w:val="1"/>
-        </w:rPr>
-        <w:t xml:space="preserve"> </w:t>
-      </w:r>
-      <w:r>
-        <w:t>puntos,</w:t>
-      </w:r>
-      <w:r>
-        <w:rPr>
-          <w:spacing w:val="1"/>
-        </w:rPr>
-        <w:t xml:space="preserve"> </w:t>
-      </w:r>
-      <w:r>
+        <w:t xml:space="preserve">las distintas ediciones del concurso almacenando: </w:t>
+      </w:r>
+      <w:r>
+        <w:rPr>
+          <w:highlight w:val="cyan"/>
+        </w:rPr>
+        <w:t>un identificador único</w:t>
+      </w:r>
+      <w:r>
+        <w:t>,</w:t>
+      </w:r>
+      <w:r>
+        <w:rPr>
+          <w:spacing w:val="1"/>
+        </w:rPr>
+        <w:t xml:space="preserve"> </w:t>
+      </w:r>
+      <w:r>
+        <w:rPr>
+          <w:highlight w:val="cyan"/>
+        </w:rPr>
+        <w:t>nombre</w:t>
+      </w:r>
+      <w:r>
+        <w:t>,</w:t>
+      </w:r>
+      <w:r>
+        <w:rPr>
+          <w:spacing w:val="1"/>
+        </w:rPr>
+        <w:t xml:space="preserve"> </w:t>
+      </w:r>
+      <w:r>
+        <w:rPr>
+          <w:highlight w:val="cyan"/>
+        </w:rPr>
+        <w:t>puntos</w:t>
+      </w:r>
+      <w:r>
+        <w:t>,</w:t>
+      </w:r>
+      <w:r>
+        <w:rPr>
+          <w:spacing w:val="1"/>
+        </w:rPr>
+        <w:t xml:space="preserve"> </w:t>
+      </w:r>
+      <w:r>
+        <w:rPr>
+          <w:highlight w:val="cyan"/>
+        </w:rPr>
         <w:t>tiempo</w:t>
       </w:r>
       <w:r>
         <w:rPr>
           <w:spacing w:val="1"/>
-        </w:rPr>
-        <w:t xml:space="preserve"> </w:t>
-      </w:r>
-      <w:r>
+          <w:highlight w:val="cyan"/>
+        </w:rPr>
+        <w:t xml:space="preserve"> </w:t>
+      </w:r>
+      <w:r>
+        <w:rPr>
+          <w:highlight w:val="cyan"/>
+        </w:rPr>
         <w:t>máximo</w:t>
       </w:r>
       <w:r>
         <w:rPr>
           <w:spacing w:val="1"/>
-        </w:rPr>
-        <w:t xml:space="preserve"> </w:t>
-      </w:r>
-      <w:r>
+          <w:highlight w:val="cyan"/>
+        </w:rPr>
+        <w:t xml:space="preserve"> </w:t>
+      </w:r>
+      <w:r>
+        <w:rPr>
+          <w:highlight w:val="cyan"/>
+        </w:rPr>
         <w:t>de</w:t>
       </w:r>
       <w:r>
         <w:rPr>
           <w:spacing w:val="1"/>
-        </w:rPr>
-        <w:t xml:space="preserve"> </w:t>
-      </w:r>
-      <w:r>
+          <w:highlight w:val="cyan"/>
+        </w:rPr>
+        <w:t xml:space="preserve"> </w:t>
+      </w:r>
+      <w:r>
+        <w:rPr>
+          <w:highlight w:val="cyan"/>
+        </w:rPr>
         <w:t>ejecución</w:t>
       </w:r>
       <w:r>
@@ -1217,15 +1266,22 @@
         <w:t xml:space="preserve"> </w:t>
       </w:r>
       <w:r>
+        <w:rPr>
+          <w:highlight w:val="cyan"/>
+        </w:rPr>
         <w:t>descripción</w:t>
       </w:r>
       <w:r>
         <w:rPr>
           <w:spacing w:val="1"/>
-        </w:rPr>
-        <w:t xml:space="preserve"> </w:t>
-      </w:r>
-      <w:r>
+          <w:highlight w:val="cyan"/>
+        </w:rPr>
+        <w:t xml:space="preserve"> </w:t>
+      </w:r>
+      <w:r>
+        <w:rPr>
+          <w:highlight w:val="cyan"/>
+        </w:rPr>
         <w:t>detallada</w:t>
       </w:r>
       <w:r>

</xml_diff>